<commit_message>
Created LaTeX Version of Team Portfolio With Addtional Info
Put Team Portfolio in LaTeX format, added timeline, added design goals, added intro, added contract, added diargram for "PC running TowerPlayer Program", and addtional items
</commit_message>
<xml_diff>
--- a/Doc/Team Contract/LEaD_Design_Team_Contract.docx
+++ b/Doc/Team Contract/LEaD_Design_Team_Contract.docx
@@ -14,6 +14,7 @@
           <w:szCs w:val="28"/>
         </w:rPr>
       </w:pPr>
+      <w:proofErr w:type="spellStart"/>
       <w:r>
         <w:rPr>
           <w:rFonts w:cs="Arial"/>
@@ -22,7 +23,30 @@
           <w:sz w:val="28"/>
           <w:szCs w:val="28"/>
         </w:rPr>
-        <w:t xml:space="preserve">LEaD_Design </w:t>
+        <w:t>LEaD</w:t>
+      </w:r>
+      <w:proofErr w:type="spellEnd"/>
+      <w:r>
+        <w:rPr>
+          <w:rFonts w:cs="Arial"/>
+          <w:b/>
+          <w:iCs/>
+          <w:sz w:val="28"/>
+          <w:szCs w:val="28"/>
+        </w:rPr>
+        <w:t xml:space="preserve"> </w:t>
+      </w:r>
+      <w:bookmarkStart w:id="0" w:name="_GoBack"/>
+      <w:bookmarkEnd w:id="0"/>
+      <w:r>
+        <w:rPr>
+          <w:rFonts w:cs="Arial"/>
+          <w:b/>
+          <w:iCs/>
+          <w:sz w:val="28"/>
+          <w:szCs w:val="28"/>
+        </w:rPr>
+        <w:t xml:space="preserve">Design </w:t>
       </w:r>
       <w:r>
         <w:rPr>
@@ -2074,8 +2098,6 @@
             <w:r>
               <w:t>AB</w:t>
             </w:r>
-            <w:bookmarkStart w:id="0" w:name="_GoBack"/>
-            <w:bookmarkEnd w:id="0"/>
           </w:p>
         </w:tc>
         <w:tc>

</xml_diff>

<commit_message>
Team Contract updated with all dev signatures
</commit_message>
<xml_diff>
--- a/Doc/Team Contract/LEaD_Design_Team_Contract.docx
+++ b/Doc/Team Contract/LEaD_Design_Team_Contract.docx
@@ -1,6 +1,6 @@
 
 <file path=word/document.xml><?xml version="1.0" encoding="utf-8"?>
-<w:document xmlns:wpc="http://schemas.microsoft.com/office/word/2010/wordprocessingCanvas" xmlns:cx="http://schemas.microsoft.com/office/drawing/2014/chartex" xmlns:cx1="http://schemas.microsoft.com/office/drawing/2015/9/8/chartex" xmlns:cx2="http://schemas.microsoft.com/office/drawing/2015/10/21/chartex" xmlns:mc="http://schemas.openxmlformats.org/markup-compatibility/2006" xmlns:o="urn:schemas-microsoft-com:office:office" xmlns:r="http://schemas.openxmlformats.org/officeDocument/2006/relationships" xmlns:m="http://schemas.openxmlformats.org/officeDocument/2006/math" xmlns:v="urn:schemas-microsoft-com:vml" xmlns:wp14="http://schemas.microsoft.com/office/word/2010/wordprocessingDrawing" xmlns:wp="http://schemas.openxmlformats.org/drawingml/2006/wordprocessingDrawing" xmlns:w10="urn:schemas-microsoft-com:office:word" xmlns:w="http://schemas.openxmlformats.org/wordprocessingml/2006/main" xmlns:w14="http://schemas.microsoft.com/office/word/2010/wordml" xmlns:w15="http://schemas.microsoft.com/office/word/2012/wordml" xmlns:w16se="http://schemas.microsoft.com/office/word/2015/wordml/symex" xmlns:wpg="http://schemas.microsoft.com/office/word/2010/wordprocessingGroup" xmlns:wpi="http://schemas.microsoft.com/office/word/2010/wordprocessingInk" xmlns:wne="http://schemas.microsoft.com/office/word/2006/wordml" xmlns:wps="http://schemas.microsoft.com/office/word/2010/wordprocessingShape" mc:Ignorable="w14 w15 w16se wp14">
+<w:document xmlns:wpc="http://schemas.microsoft.com/office/word/2010/wordprocessingCanvas" xmlns:cx="http://schemas.microsoft.com/office/drawing/2014/chartex" xmlns:cx1="http://schemas.microsoft.com/office/drawing/2015/9/8/chartex" xmlns:cx2="http://schemas.microsoft.com/office/drawing/2015/10/21/chartex" xmlns:cx3="http://schemas.microsoft.com/office/drawing/2016/5/9/chartex" xmlns:cx4="http://schemas.microsoft.com/office/drawing/2016/5/10/chartex" xmlns:cx5="http://schemas.microsoft.com/office/drawing/2016/5/11/chartex" xmlns:cx6="http://schemas.microsoft.com/office/drawing/2016/5/12/chartex" xmlns:cx7="http://schemas.microsoft.com/office/drawing/2016/5/13/chartex" xmlns:cx8="http://schemas.microsoft.com/office/drawing/2016/5/14/chartex" xmlns:mc="http://schemas.openxmlformats.org/markup-compatibility/2006" xmlns:aink="http://schemas.microsoft.com/office/drawing/2016/ink" xmlns:am3d="http://schemas.microsoft.com/office/drawing/2017/model3d" xmlns:o="urn:schemas-microsoft-com:office:office" xmlns:r="http://schemas.openxmlformats.org/officeDocument/2006/relationships" xmlns:m="http://schemas.openxmlformats.org/officeDocument/2006/math" xmlns:v="urn:schemas-microsoft-com:vml" xmlns:wp14="http://schemas.microsoft.com/office/word/2010/wordprocessingDrawing" xmlns:wp="http://schemas.openxmlformats.org/drawingml/2006/wordprocessingDrawing" xmlns:w10="urn:schemas-microsoft-com:office:word" xmlns:w="http://schemas.openxmlformats.org/wordprocessingml/2006/main" xmlns:w14="http://schemas.microsoft.com/office/word/2010/wordml" xmlns:w15="http://schemas.microsoft.com/office/word/2012/wordml" xmlns:w16cid="http://schemas.microsoft.com/office/word/2016/wordml/cid" xmlns:w16se="http://schemas.microsoft.com/office/word/2015/wordml/symex" xmlns:wpg="http://schemas.microsoft.com/office/word/2010/wordprocessingGroup" xmlns:wpi="http://schemas.microsoft.com/office/word/2010/wordprocessingInk" xmlns:wne="http://schemas.microsoft.com/office/word/2006/wordml" xmlns:wps="http://schemas.microsoft.com/office/word/2010/wordprocessingShape" mc:Ignorable="w14 w15 w16se w16cid wp14">
   <w:body>
     <w:p>
       <w:pPr>
@@ -14,7 +14,6 @@
           <w:szCs w:val="28"/>
         </w:rPr>
       </w:pPr>
-      <w:proofErr w:type="spellStart"/>
       <w:r>
         <w:rPr>
           <w:rFonts w:cs="Arial"/>
@@ -23,21 +22,8 @@
           <w:sz w:val="28"/>
           <w:szCs w:val="28"/>
         </w:rPr>
-        <w:t>LEaD</w:t>
-      </w:r>
-      <w:proofErr w:type="spellEnd"/>
-      <w:r>
-        <w:rPr>
-          <w:rFonts w:cs="Arial"/>
-          <w:b/>
-          <w:iCs/>
-          <w:sz w:val="28"/>
-          <w:szCs w:val="28"/>
-        </w:rPr>
-        <w:t xml:space="preserve"> </w:t>
-      </w:r>
-      <w:bookmarkStart w:id="0" w:name="_GoBack"/>
-      <w:bookmarkEnd w:id="0"/>
+        <w:t xml:space="preserve">LEaD </w:t>
+      </w:r>
       <w:r>
         <w:rPr>
           <w:rFonts w:cs="Arial"/>
@@ -2131,7 +2117,11 @@
               <w:right w:val="nil"/>
             </w:tcBorders>
           </w:tcPr>
-          <w:p/>
+          <w:p>
+            <w:r>
+              <w:t>Kevin Dorscher</w:t>
+            </w:r>
+          </w:p>
         </w:tc>
         <w:tc>
           <w:tcPr>
@@ -2147,6 +2137,9 @@
             <w:pPr>
               <w:spacing w:after="240"/>
             </w:pPr>
+            <w:r>
+              <w:t>KD</w:t>
+            </w:r>
           </w:p>
         </w:tc>
         <w:tc>
@@ -2163,6 +2156,9 @@
             <w:pPr>
               <w:spacing w:after="240"/>
             </w:pPr>
+            <w:r>
+              <w:t>9/21/17</w:t>
+            </w:r>
           </w:p>
         </w:tc>
       </w:tr>
@@ -2177,7 +2173,11 @@
               <w:right w:val="nil"/>
             </w:tcBorders>
           </w:tcPr>
-          <w:p/>
+          <w:p>
+            <w:r>
+              <w:t>Paul Martin</w:t>
+            </w:r>
+          </w:p>
         </w:tc>
         <w:tc>
           <w:tcPr>
@@ -2193,6 +2193,9 @@
             <w:pPr>
               <w:spacing w:after="240"/>
             </w:pPr>
+            <w:r>
+              <w:t>PM</w:t>
+            </w:r>
           </w:p>
         </w:tc>
         <w:tc>
@@ -2209,6 +2212,9 @@
             <w:pPr>
               <w:spacing w:after="240"/>
             </w:pPr>
+            <w:r>
+              <w:t>9/21/17</w:t>
+            </w:r>
           </w:p>
         </w:tc>
       </w:tr>
@@ -2223,7 +2229,11 @@
               <w:right w:val="nil"/>
             </w:tcBorders>
           </w:tcPr>
-          <w:p/>
+          <w:p>
+            <w:r>
+              <w:t>Andrew Butler</w:t>
+            </w:r>
+          </w:p>
         </w:tc>
         <w:tc>
           <w:tcPr>
@@ -2239,6 +2249,9 @@
             <w:pPr>
               <w:spacing w:after="240"/>
             </w:pPr>
+            <w:r>
+              <w:t>AB</w:t>
+            </w:r>
           </w:p>
         </w:tc>
         <w:tc>
@@ -2255,6 +2268,11 @@
             <w:pPr>
               <w:spacing w:after="240"/>
             </w:pPr>
+            <w:r>
+              <w:t>9/21/17</w:t>
+            </w:r>
+            <w:bookmarkStart w:id="0" w:name="_GoBack"/>
+            <w:bookmarkEnd w:id="0"/>
           </w:p>
         </w:tc>
       </w:tr>
@@ -2282,7 +2300,7 @@
 </file>
 
 <file path=word/endnotes.xml><?xml version="1.0" encoding="utf-8"?>
-<w:endnotes xmlns:wpc="http://schemas.microsoft.com/office/word/2010/wordprocessingCanvas" xmlns:cx="http://schemas.microsoft.com/office/drawing/2014/chartex" xmlns:cx1="http://schemas.microsoft.com/office/drawing/2015/9/8/chartex" xmlns:cx2="http://schemas.microsoft.com/office/drawing/2015/10/21/chartex" xmlns:mc="http://schemas.openxmlformats.org/markup-compatibility/2006" xmlns:o="urn:schemas-microsoft-com:office:office" xmlns:r="http://schemas.openxmlformats.org/officeDocument/2006/relationships" xmlns:m="http://schemas.openxmlformats.org/officeDocument/2006/math" xmlns:v="urn:schemas-microsoft-com:vml" xmlns:wp14="http://schemas.microsoft.com/office/word/2010/wordprocessingDrawing" xmlns:wp="http://schemas.openxmlformats.org/drawingml/2006/wordprocessingDrawing" xmlns:w10="urn:schemas-microsoft-com:office:word" xmlns:w="http://schemas.openxmlformats.org/wordprocessingml/2006/main" xmlns:w14="http://schemas.microsoft.com/office/word/2010/wordml" xmlns:w15="http://schemas.microsoft.com/office/word/2012/wordml" xmlns:w16se="http://schemas.microsoft.com/office/word/2015/wordml/symex" xmlns:wpg="http://schemas.microsoft.com/office/word/2010/wordprocessingGroup" xmlns:wpi="http://schemas.microsoft.com/office/word/2010/wordprocessingInk" xmlns:wne="http://schemas.microsoft.com/office/word/2006/wordml" xmlns:wps="http://schemas.microsoft.com/office/word/2010/wordprocessingShape" mc:Ignorable="w14 w15 w16se wp14">
+<w:endnotes xmlns:wpc="http://schemas.microsoft.com/office/word/2010/wordprocessingCanvas" xmlns:cx="http://schemas.microsoft.com/office/drawing/2014/chartex" xmlns:cx1="http://schemas.microsoft.com/office/drawing/2015/9/8/chartex" xmlns:cx2="http://schemas.microsoft.com/office/drawing/2015/10/21/chartex" xmlns:cx3="http://schemas.microsoft.com/office/drawing/2016/5/9/chartex" xmlns:cx4="http://schemas.microsoft.com/office/drawing/2016/5/10/chartex" xmlns:cx5="http://schemas.microsoft.com/office/drawing/2016/5/11/chartex" xmlns:cx6="http://schemas.microsoft.com/office/drawing/2016/5/12/chartex" xmlns:cx7="http://schemas.microsoft.com/office/drawing/2016/5/13/chartex" xmlns:cx8="http://schemas.microsoft.com/office/drawing/2016/5/14/chartex" xmlns:mc="http://schemas.openxmlformats.org/markup-compatibility/2006" xmlns:aink="http://schemas.microsoft.com/office/drawing/2016/ink" xmlns:am3d="http://schemas.microsoft.com/office/drawing/2017/model3d" xmlns:o="urn:schemas-microsoft-com:office:office" xmlns:r="http://schemas.openxmlformats.org/officeDocument/2006/relationships" xmlns:m="http://schemas.openxmlformats.org/officeDocument/2006/math" xmlns:v="urn:schemas-microsoft-com:vml" xmlns:wp14="http://schemas.microsoft.com/office/word/2010/wordprocessingDrawing" xmlns:wp="http://schemas.openxmlformats.org/drawingml/2006/wordprocessingDrawing" xmlns:w10="urn:schemas-microsoft-com:office:word" xmlns:w="http://schemas.openxmlformats.org/wordprocessingml/2006/main" xmlns:w14="http://schemas.microsoft.com/office/word/2010/wordml" xmlns:w15="http://schemas.microsoft.com/office/word/2012/wordml" xmlns:w16cid="http://schemas.microsoft.com/office/word/2016/wordml/cid" xmlns:w16se="http://schemas.microsoft.com/office/word/2015/wordml/symex" xmlns:wpg="http://schemas.microsoft.com/office/word/2010/wordprocessingGroup" xmlns:wpi="http://schemas.microsoft.com/office/word/2010/wordprocessingInk" xmlns:wne="http://schemas.microsoft.com/office/word/2006/wordml" xmlns:wps="http://schemas.microsoft.com/office/word/2010/wordprocessingShape" mc:Ignorable="w14 w15 w16se w16cid wp14">
   <w:endnote w:type="separator" w:id="-1">
     <w:p>
       <w:r>
@@ -2301,7 +2319,7 @@
 </file>
 
 <file path=word/footer1.xml><?xml version="1.0" encoding="utf-8"?>
-<w:ftr xmlns:wpc="http://schemas.microsoft.com/office/word/2010/wordprocessingCanvas" xmlns:cx="http://schemas.microsoft.com/office/drawing/2014/chartex" xmlns:cx1="http://schemas.microsoft.com/office/drawing/2015/9/8/chartex" xmlns:cx2="http://schemas.microsoft.com/office/drawing/2015/10/21/chartex" xmlns:mc="http://schemas.openxmlformats.org/markup-compatibility/2006" xmlns:o="urn:schemas-microsoft-com:office:office" xmlns:r="http://schemas.openxmlformats.org/officeDocument/2006/relationships" xmlns:m="http://schemas.openxmlformats.org/officeDocument/2006/math" xmlns:v="urn:schemas-microsoft-com:vml" xmlns:wp14="http://schemas.microsoft.com/office/word/2010/wordprocessingDrawing" xmlns:wp="http://schemas.openxmlformats.org/drawingml/2006/wordprocessingDrawing" xmlns:w10="urn:schemas-microsoft-com:office:word" xmlns:w="http://schemas.openxmlformats.org/wordprocessingml/2006/main" xmlns:w14="http://schemas.microsoft.com/office/word/2010/wordml" xmlns:w15="http://schemas.microsoft.com/office/word/2012/wordml" xmlns:w16se="http://schemas.microsoft.com/office/word/2015/wordml/symex" xmlns:wpg="http://schemas.microsoft.com/office/word/2010/wordprocessingGroup" xmlns:wpi="http://schemas.microsoft.com/office/word/2010/wordprocessingInk" xmlns:wne="http://schemas.microsoft.com/office/word/2006/wordml" xmlns:wps="http://schemas.microsoft.com/office/word/2010/wordprocessingShape" mc:Ignorable="w14 w15 w16se wp14">
+<w:ftr xmlns:wpc="http://schemas.microsoft.com/office/word/2010/wordprocessingCanvas" xmlns:cx="http://schemas.microsoft.com/office/drawing/2014/chartex" xmlns:cx1="http://schemas.microsoft.com/office/drawing/2015/9/8/chartex" xmlns:cx2="http://schemas.microsoft.com/office/drawing/2015/10/21/chartex" xmlns:cx3="http://schemas.microsoft.com/office/drawing/2016/5/9/chartex" xmlns:cx4="http://schemas.microsoft.com/office/drawing/2016/5/10/chartex" xmlns:cx5="http://schemas.microsoft.com/office/drawing/2016/5/11/chartex" xmlns:cx6="http://schemas.microsoft.com/office/drawing/2016/5/12/chartex" xmlns:cx7="http://schemas.microsoft.com/office/drawing/2016/5/13/chartex" xmlns:cx8="http://schemas.microsoft.com/office/drawing/2016/5/14/chartex" xmlns:mc="http://schemas.openxmlformats.org/markup-compatibility/2006" xmlns:aink="http://schemas.microsoft.com/office/drawing/2016/ink" xmlns:am3d="http://schemas.microsoft.com/office/drawing/2017/model3d" xmlns:o="urn:schemas-microsoft-com:office:office" xmlns:r="http://schemas.openxmlformats.org/officeDocument/2006/relationships" xmlns:m="http://schemas.openxmlformats.org/officeDocument/2006/math" xmlns:v="urn:schemas-microsoft-com:vml" xmlns:wp14="http://schemas.microsoft.com/office/word/2010/wordprocessingDrawing" xmlns:wp="http://schemas.openxmlformats.org/drawingml/2006/wordprocessingDrawing" xmlns:w10="urn:schemas-microsoft-com:office:word" xmlns:w="http://schemas.openxmlformats.org/wordprocessingml/2006/main" xmlns:w14="http://schemas.microsoft.com/office/word/2010/wordml" xmlns:w15="http://schemas.microsoft.com/office/word/2012/wordml" xmlns:w16cid="http://schemas.microsoft.com/office/word/2016/wordml/cid" xmlns:w16se="http://schemas.microsoft.com/office/word/2015/wordml/symex" xmlns:wpg="http://schemas.microsoft.com/office/word/2010/wordprocessingGroup" xmlns:wpi="http://schemas.microsoft.com/office/word/2010/wordprocessingInk" xmlns:wne="http://schemas.microsoft.com/office/word/2006/wordml" xmlns:wps="http://schemas.microsoft.com/office/word/2010/wordprocessingShape" mc:Ignorable="w14 w15 w16se w16cid wp14">
   <w:p>
     <w:pPr>
       <w:pStyle w:val="Footer"/>
@@ -2339,7 +2357,7 @@
 </file>
 
 <file path=word/footer2.xml><?xml version="1.0" encoding="utf-8"?>
-<w:ftr xmlns:wpc="http://schemas.microsoft.com/office/word/2010/wordprocessingCanvas" xmlns:cx="http://schemas.microsoft.com/office/drawing/2014/chartex" xmlns:cx1="http://schemas.microsoft.com/office/drawing/2015/9/8/chartex" xmlns:cx2="http://schemas.microsoft.com/office/drawing/2015/10/21/chartex" xmlns:mc="http://schemas.openxmlformats.org/markup-compatibility/2006" xmlns:o="urn:schemas-microsoft-com:office:office" xmlns:r="http://schemas.openxmlformats.org/officeDocument/2006/relationships" xmlns:m="http://schemas.openxmlformats.org/officeDocument/2006/math" xmlns:v="urn:schemas-microsoft-com:vml" xmlns:wp14="http://schemas.microsoft.com/office/word/2010/wordprocessingDrawing" xmlns:wp="http://schemas.openxmlformats.org/drawingml/2006/wordprocessingDrawing" xmlns:w10="urn:schemas-microsoft-com:office:word" xmlns:w="http://schemas.openxmlformats.org/wordprocessingml/2006/main" xmlns:w14="http://schemas.microsoft.com/office/word/2010/wordml" xmlns:w15="http://schemas.microsoft.com/office/word/2012/wordml" xmlns:w16se="http://schemas.microsoft.com/office/word/2015/wordml/symex" xmlns:wpg="http://schemas.microsoft.com/office/word/2010/wordprocessingGroup" xmlns:wpi="http://schemas.microsoft.com/office/word/2010/wordprocessingInk" xmlns:wne="http://schemas.microsoft.com/office/word/2006/wordml" xmlns:wps="http://schemas.microsoft.com/office/word/2010/wordprocessingShape" mc:Ignorable="w14 w15 w16se wp14">
+<w:ftr xmlns:wpc="http://schemas.microsoft.com/office/word/2010/wordprocessingCanvas" xmlns:cx="http://schemas.microsoft.com/office/drawing/2014/chartex" xmlns:cx1="http://schemas.microsoft.com/office/drawing/2015/9/8/chartex" xmlns:cx2="http://schemas.microsoft.com/office/drawing/2015/10/21/chartex" xmlns:cx3="http://schemas.microsoft.com/office/drawing/2016/5/9/chartex" xmlns:cx4="http://schemas.microsoft.com/office/drawing/2016/5/10/chartex" xmlns:cx5="http://schemas.microsoft.com/office/drawing/2016/5/11/chartex" xmlns:cx6="http://schemas.microsoft.com/office/drawing/2016/5/12/chartex" xmlns:cx7="http://schemas.microsoft.com/office/drawing/2016/5/13/chartex" xmlns:cx8="http://schemas.microsoft.com/office/drawing/2016/5/14/chartex" xmlns:mc="http://schemas.openxmlformats.org/markup-compatibility/2006" xmlns:aink="http://schemas.microsoft.com/office/drawing/2016/ink" xmlns:am3d="http://schemas.microsoft.com/office/drawing/2017/model3d" xmlns:o="urn:schemas-microsoft-com:office:office" xmlns:r="http://schemas.openxmlformats.org/officeDocument/2006/relationships" xmlns:m="http://schemas.openxmlformats.org/officeDocument/2006/math" xmlns:v="urn:schemas-microsoft-com:vml" xmlns:wp14="http://schemas.microsoft.com/office/word/2010/wordprocessingDrawing" xmlns:wp="http://schemas.openxmlformats.org/drawingml/2006/wordprocessingDrawing" xmlns:w10="urn:schemas-microsoft-com:office:word" xmlns:w="http://schemas.openxmlformats.org/wordprocessingml/2006/main" xmlns:w14="http://schemas.microsoft.com/office/word/2010/wordml" xmlns:w15="http://schemas.microsoft.com/office/word/2012/wordml" xmlns:w16cid="http://schemas.microsoft.com/office/word/2016/wordml/cid" xmlns:w16se="http://schemas.microsoft.com/office/word/2015/wordml/symex" xmlns:wpg="http://schemas.microsoft.com/office/word/2010/wordprocessingGroup" xmlns:wpi="http://schemas.microsoft.com/office/word/2010/wordprocessingInk" xmlns:wne="http://schemas.microsoft.com/office/word/2006/wordml" xmlns:wps="http://schemas.microsoft.com/office/word/2010/wordprocessingShape" mc:Ignorable="w14 w15 w16se w16cid wp14">
   <w:p>
     <w:pPr>
       <w:pStyle w:val="Footer"/>
@@ -2357,7 +2375,7 @@
 </file>
 
 <file path=word/footer3.xml><?xml version="1.0" encoding="utf-8"?>
-<w:ftr xmlns:wpc="http://schemas.microsoft.com/office/word/2010/wordprocessingCanvas" xmlns:cx="http://schemas.microsoft.com/office/drawing/2014/chartex" xmlns:cx1="http://schemas.microsoft.com/office/drawing/2015/9/8/chartex" xmlns:cx2="http://schemas.microsoft.com/office/drawing/2015/10/21/chartex" xmlns:mc="http://schemas.openxmlformats.org/markup-compatibility/2006" xmlns:o="urn:schemas-microsoft-com:office:office" xmlns:r="http://schemas.openxmlformats.org/officeDocument/2006/relationships" xmlns:m="http://schemas.openxmlformats.org/officeDocument/2006/math" xmlns:v="urn:schemas-microsoft-com:vml" xmlns:wp14="http://schemas.microsoft.com/office/word/2010/wordprocessingDrawing" xmlns:wp="http://schemas.openxmlformats.org/drawingml/2006/wordprocessingDrawing" xmlns:w10="urn:schemas-microsoft-com:office:word" xmlns:w="http://schemas.openxmlformats.org/wordprocessingml/2006/main" xmlns:w14="http://schemas.microsoft.com/office/word/2010/wordml" xmlns:w15="http://schemas.microsoft.com/office/word/2012/wordml" xmlns:w16se="http://schemas.microsoft.com/office/word/2015/wordml/symex" xmlns:wpg="http://schemas.microsoft.com/office/word/2010/wordprocessingGroup" xmlns:wpi="http://schemas.microsoft.com/office/word/2010/wordprocessingInk" xmlns:wne="http://schemas.microsoft.com/office/word/2006/wordml" xmlns:wps="http://schemas.microsoft.com/office/word/2010/wordprocessingShape" mc:Ignorable="w14 w15 w16se wp14">
+<w:ftr xmlns:wpc="http://schemas.microsoft.com/office/word/2010/wordprocessingCanvas" xmlns:cx="http://schemas.microsoft.com/office/drawing/2014/chartex" xmlns:cx1="http://schemas.microsoft.com/office/drawing/2015/9/8/chartex" xmlns:cx2="http://schemas.microsoft.com/office/drawing/2015/10/21/chartex" xmlns:cx3="http://schemas.microsoft.com/office/drawing/2016/5/9/chartex" xmlns:cx4="http://schemas.microsoft.com/office/drawing/2016/5/10/chartex" xmlns:cx5="http://schemas.microsoft.com/office/drawing/2016/5/11/chartex" xmlns:cx6="http://schemas.microsoft.com/office/drawing/2016/5/12/chartex" xmlns:cx7="http://schemas.microsoft.com/office/drawing/2016/5/13/chartex" xmlns:cx8="http://schemas.microsoft.com/office/drawing/2016/5/14/chartex" xmlns:mc="http://schemas.openxmlformats.org/markup-compatibility/2006" xmlns:aink="http://schemas.microsoft.com/office/drawing/2016/ink" xmlns:am3d="http://schemas.microsoft.com/office/drawing/2017/model3d" xmlns:o="urn:schemas-microsoft-com:office:office" xmlns:r="http://schemas.openxmlformats.org/officeDocument/2006/relationships" xmlns:m="http://schemas.openxmlformats.org/officeDocument/2006/math" xmlns:v="urn:schemas-microsoft-com:vml" xmlns:wp14="http://schemas.microsoft.com/office/word/2010/wordprocessingDrawing" xmlns:wp="http://schemas.openxmlformats.org/drawingml/2006/wordprocessingDrawing" xmlns:w10="urn:schemas-microsoft-com:office:word" xmlns:w="http://schemas.openxmlformats.org/wordprocessingml/2006/main" xmlns:w14="http://schemas.microsoft.com/office/word/2010/wordml" xmlns:w15="http://schemas.microsoft.com/office/word/2012/wordml" xmlns:w16cid="http://schemas.microsoft.com/office/word/2016/wordml/cid" xmlns:w16se="http://schemas.microsoft.com/office/word/2015/wordml/symex" xmlns:wpg="http://schemas.microsoft.com/office/word/2010/wordprocessingGroup" xmlns:wpi="http://schemas.microsoft.com/office/word/2010/wordprocessingInk" xmlns:wne="http://schemas.microsoft.com/office/word/2006/wordml" xmlns:wps="http://schemas.microsoft.com/office/word/2010/wordprocessingShape" mc:Ignorable="w14 w15 w16se w16cid wp14">
   <w:p>
     <w:pPr>
       <w:pStyle w:val="Footer"/>
@@ -2385,7 +2403,7 @@
 </file>
 
 <file path=word/footnotes.xml><?xml version="1.0" encoding="utf-8"?>
-<w:footnotes xmlns:wpc="http://schemas.microsoft.com/office/word/2010/wordprocessingCanvas" xmlns:cx="http://schemas.microsoft.com/office/drawing/2014/chartex" xmlns:cx1="http://schemas.microsoft.com/office/drawing/2015/9/8/chartex" xmlns:cx2="http://schemas.microsoft.com/office/drawing/2015/10/21/chartex" xmlns:mc="http://schemas.openxmlformats.org/markup-compatibility/2006" xmlns:o="urn:schemas-microsoft-com:office:office" xmlns:r="http://schemas.openxmlformats.org/officeDocument/2006/relationships" xmlns:m="http://schemas.openxmlformats.org/officeDocument/2006/math" xmlns:v="urn:schemas-microsoft-com:vml" xmlns:wp14="http://schemas.microsoft.com/office/word/2010/wordprocessingDrawing" xmlns:wp="http://schemas.openxmlformats.org/drawingml/2006/wordprocessingDrawing" xmlns:w10="urn:schemas-microsoft-com:office:word" xmlns:w="http://schemas.openxmlformats.org/wordprocessingml/2006/main" xmlns:w14="http://schemas.microsoft.com/office/word/2010/wordml" xmlns:w15="http://schemas.microsoft.com/office/word/2012/wordml" xmlns:w16se="http://schemas.microsoft.com/office/word/2015/wordml/symex" xmlns:wpg="http://schemas.microsoft.com/office/word/2010/wordprocessingGroup" xmlns:wpi="http://schemas.microsoft.com/office/word/2010/wordprocessingInk" xmlns:wne="http://schemas.microsoft.com/office/word/2006/wordml" xmlns:wps="http://schemas.microsoft.com/office/word/2010/wordprocessingShape" mc:Ignorable="w14 w15 w16se wp14">
+<w:footnotes xmlns:wpc="http://schemas.microsoft.com/office/word/2010/wordprocessingCanvas" xmlns:cx="http://schemas.microsoft.com/office/drawing/2014/chartex" xmlns:cx1="http://schemas.microsoft.com/office/drawing/2015/9/8/chartex" xmlns:cx2="http://schemas.microsoft.com/office/drawing/2015/10/21/chartex" xmlns:cx3="http://schemas.microsoft.com/office/drawing/2016/5/9/chartex" xmlns:cx4="http://schemas.microsoft.com/office/drawing/2016/5/10/chartex" xmlns:cx5="http://schemas.microsoft.com/office/drawing/2016/5/11/chartex" xmlns:cx6="http://schemas.microsoft.com/office/drawing/2016/5/12/chartex" xmlns:cx7="http://schemas.microsoft.com/office/drawing/2016/5/13/chartex" xmlns:cx8="http://schemas.microsoft.com/office/drawing/2016/5/14/chartex" xmlns:mc="http://schemas.openxmlformats.org/markup-compatibility/2006" xmlns:aink="http://schemas.microsoft.com/office/drawing/2016/ink" xmlns:am3d="http://schemas.microsoft.com/office/drawing/2017/model3d" xmlns:o="urn:schemas-microsoft-com:office:office" xmlns:r="http://schemas.openxmlformats.org/officeDocument/2006/relationships" xmlns:m="http://schemas.openxmlformats.org/officeDocument/2006/math" xmlns:v="urn:schemas-microsoft-com:vml" xmlns:wp14="http://schemas.microsoft.com/office/word/2010/wordprocessingDrawing" xmlns:wp="http://schemas.openxmlformats.org/drawingml/2006/wordprocessingDrawing" xmlns:w10="urn:schemas-microsoft-com:office:word" xmlns:w="http://schemas.openxmlformats.org/wordprocessingml/2006/main" xmlns:w14="http://schemas.microsoft.com/office/word/2010/wordml" xmlns:w15="http://schemas.microsoft.com/office/word/2012/wordml" xmlns:w16cid="http://schemas.microsoft.com/office/word/2016/wordml/cid" xmlns:w16se="http://schemas.microsoft.com/office/word/2015/wordml/symex" xmlns:wpg="http://schemas.microsoft.com/office/word/2010/wordprocessingGroup" xmlns:wpi="http://schemas.microsoft.com/office/word/2010/wordprocessingInk" xmlns:wne="http://schemas.microsoft.com/office/word/2006/wordml" xmlns:wps="http://schemas.microsoft.com/office/word/2010/wordprocessingShape" mc:Ignorable="w14 w15 w16se w16cid wp14">
   <w:footnote w:type="separator" w:id="-1">
     <w:p>
       <w:r>
@@ -2404,7 +2422,7 @@
 </file>
 
 <file path=word/header1.xml><?xml version="1.0" encoding="utf-8"?>
-<w:hdr xmlns:wpc="http://schemas.microsoft.com/office/word/2010/wordprocessingCanvas" xmlns:cx="http://schemas.microsoft.com/office/drawing/2014/chartex" xmlns:cx1="http://schemas.microsoft.com/office/drawing/2015/9/8/chartex" xmlns:cx2="http://schemas.microsoft.com/office/drawing/2015/10/21/chartex" xmlns:mc="http://schemas.openxmlformats.org/markup-compatibility/2006" xmlns:o="urn:schemas-microsoft-com:office:office" xmlns:r="http://schemas.openxmlformats.org/officeDocument/2006/relationships" xmlns:m="http://schemas.openxmlformats.org/officeDocument/2006/math" xmlns:v="urn:schemas-microsoft-com:vml" xmlns:wp14="http://schemas.microsoft.com/office/word/2010/wordprocessingDrawing" xmlns:wp="http://schemas.openxmlformats.org/drawingml/2006/wordprocessingDrawing" xmlns:w10="urn:schemas-microsoft-com:office:word" xmlns:w="http://schemas.openxmlformats.org/wordprocessingml/2006/main" xmlns:w14="http://schemas.microsoft.com/office/word/2010/wordml" xmlns:w15="http://schemas.microsoft.com/office/word/2012/wordml" xmlns:w16se="http://schemas.microsoft.com/office/word/2015/wordml/symex" xmlns:wpg="http://schemas.microsoft.com/office/word/2010/wordprocessingGroup" xmlns:wpi="http://schemas.microsoft.com/office/word/2010/wordprocessingInk" xmlns:wne="http://schemas.microsoft.com/office/word/2006/wordml" xmlns:wps="http://schemas.microsoft.com/office/word/2010/wordprocessingShape" mc:Ignorable="w14 w15 w16se wp14">
+<w:hdr xmlns:wpc="http://schemas.microsoft.com/office/word/2010/wordprocessingCanvas" xmlns:cx="http://schemas.microsoft.com/office/drawing/2014/chartex" xmlns:cx1="http://schemas.microsoft.com/office/drawing/2015/9/8/chartex" xmlns:cx2="http://schemas.microsoft.com/office/drawing/2015/10/21/chartex" xmlns:cx3="http://schemas.microsoft.com/office/drawing/2016/5/9/chartex" xmlns:cx4="http://schemas.microsoft.com/office/drawing/2016/5/10/chartex" xmlns:cx5="http://schemas.microsoft.com/office/drawing/2016/5/11/chartex" xmlns:cx6="http://schemas.microsoft.com/office/drawing/2016/5/12/chartex" xmlns:cx7="http://schemas.microsoft.com/office/drawing/2016/5/13/chartex" xmlns:cx8="http://schemas.microsoft.com/office/drawing/2016/5/14/chartex" xmlns:mc="http://schemas.openxmlformats.org/markup-compatibility/2006" xmlns:aink="http://schemas.microsoft.com/office/drawing/2016/ink" xmlns:am3d="http://schemas.microsoft.com/office/drawing/2017/model3d" xmlns:o="urn:schemas-microsoft-com:office:office" xmlns:r="http://schemas.openxmlformats.org/officeDocument/2006/relationships" xmlns:m="http://schemas.openxmlformats.org/officeDocument/2006/math" xmlns:v="urn:schemas-microsoft-com:vml" xmlns:wp14="http://schemas.microsoft.com/office/word/2010/wordprocessingDrawing" xmlns:wp="http://schemas.openxmlformats.org/drawingml/2006/wordprocessingDrawing" xmlns:w10="urn:schemas-microsoft-com:office:word" xmlns:w="http://schemas.openxmlformats.org/wordprocessingml/2006/main" xmlns:w14="http://schemas.microsoft.com/office/word/2010/wordml" xmlns:w15="http://schemas.microsoft.com/office/word/2012/wordml" xmlns:w16cid="http://schemas.microsoft.com/office/word/2016/wordml/cid" xmlns:w16se="http://schemas.microsoft.com/office/word/2015/wordml/symex" xmlns:wpg="http://schemas.microsoft.com/office/word/2010/wordprocessingGroup" xmlns:wpi="http://schemas.microsoft.com/office/word/2010/wordprocessingInk" xmlns:wne="http://schemas.microsoft.com/office/word/2006/wordml" xmlns:wps="http://schemas.microsoft.com/office/word/2010/wordprocessingShape" mc:Ignorable="w14 w15 w16se w16cid wp14">
   <w:p>
     <w:pPr>
       <w:rPr>
@@ -2543,7 +2561,7 @@
 </file>
 
 <file path=word/numbering.xml><?xml version="1.0" encoding="utf-8"?>
-<w:numbering xmlns:wpc="http://schemas.microsoft.com/office/word/2010/wordprocessingCanvas" xmlns:cx="http://schemas.microsoft.com/office/drawing/2014/chartex" xmlns:cx1="http://schemas.microsoft.com/office/drawing/2015/9/8/chartex" xmlns:cx2="http://schemas.microsoft.com/office/drawing/2015/10/21/chartex" xmlns:mc="http://schemas.openxmlformats.org/markup-compatibility/2006" xmlns:o="urn:schemas-microsoft-com:office:office" xmlns:r="http://schemas.openxmlformats.org/officeDocument/2006/relationships" xmlns:m="http://schemas.openxmlformats.org/officeDocument/2006/math" xmlns:v="urn:schemas-microsoft-com:vml" xmlns:wp14="http://schemas.microsoft.com/office/word/2010/wordprocessingDrawing" xmlns:wp="http://schemas.openxmlformats.org/drawingml/2006/wordprocessingDrawing" xmlns:w10="urn:schemas-microsoft-com:office:word" xmlns:w="http://schemas.openxmlformats.org/wordprocessingml/2006/main" xmlns:w14="http://schemas.microsoft.com/office/word/2010/wordml" xmlns:w15="http://schemas.microsoft.com/office/word/2012/wordml" xmlns:w16se="http://schemas.microsoft.com/office/word/2015/wordml/symex" xmlns:wpg="http://schemas.microsoft.com/office/word/2010/wordprocessingGroup" xmlns:wpi="http://schemas.microsoft.com/office/word/2010/wordprocessingInk" xmlns:wne="http://schemas.microsoft.com/office/word/2006/wordml" xmlns:wps="http://schemas.microsoft.com/office/word/2010/wordprocessingShape" mc:Ignorable="w14 w15 w16se wp14">
+<w:numbering xmlns:wpc="http://schemas.microsoft.com/office/word/2010/wordprocessingCanvas" xmlns:cx="http://schemas.microsoft.com/office/drawing/2014/chartex" xmlns:cx1="http://schemas.microsoft.com/office/drawing/2015/9/8/chartex" xmlns:cx2="http://schemas.microsoft.com/office/drawing/2015/10/21/chartex" xmlns:cx3="http://schemas.microsoft.com/office/drawing/2016/5/9/chartex" xmlns:cx4="http://schemas.microsoft.com/office/drawing/2016/5/10/chartex" xmlns:cx5="http://schemas.microsoft.com/office/drawing/2016/5/11/chartex" xmlns:cx6="http://schemas.microsoft.com/office/drawing/2016/5/12/chartex" xmlns:cx7="http://schemas.microsoft.com/office/drawing/2016/5/13/chartex" xmlns:cx8="http://schemas.microsoft.com/office/drawing/2016/5/14/chartex" xmlns:mc="http://schemas.openxmlformats.org/markup-compatibility/2006" xmlns:aink="http://schemas.microsoft.com/office/drawing/2016/ink" xmlns:am3d="http://schemas.microsoft.com/office/drawing/2017/model3d" xmlns:o="urn:schemas-microsoft-com:office:office" xmlns:r="http://schemas.openxmlformats.org/officeDocument/2006/relationships" xmlns:m="http://schemas.openxmlformats.org/officeDocument/2006/math" xmlns:v="urn:schemas-microsoft-com:vml" xmlns:wp14="http://schemas.microsoft.com/office/word/2010/wordprocessingDrawing" xmlns:wp="http://schemas.openxmlformats.org/drawingml/2006/wordprocessingDrawing" xmlns:w10="urn:schemas-microsoft-com:office:word" xmlns:w="http://schemas.openxmlformats.org/wordprocessingml/2006/main" xmlns:w14="http://schemas.microsoft.com/office/word/2010/wordml" xmlns:w15="http://schemas.microsoft.com/office/word/2012/wordml" xmlns:w16cid="http://schemas.microsoft.com/office/word/2016/wordml/cid" xmlns:w16se="http://schemas.microsoft.com/office/word/2015/wordml/symex" xmlns:wpg="http://schemas.microsoft.com/office/word/2010/wordprocessingGroup" xmlns:wpi="http://schemas.microsoft.com/office/word/2010/wordprocessingInk" xmlns:wne="http://schemas.microsoft.com/office/word/2006/wordml" xmlns:wps="http://schemas.microsoft.com/office/word/2010/wordprocessingShape" mc:Ignorable="w14 w15 w16se w16cid wp14">
   <w:abstractNum w:abstractNumId="0" w15:restartNumberingAfterBreak="0">
     <w:nsid w:val="FFFFFF1D"/>
     <w:multiLevelType w:val="multilevel"/>
@@ -7714,7 +7732,7 @@
 </file>
 
 <file path=word/styles.xml><?xml version="1.0" encoding="utf-8"?>
-<w:styles xmlns:mc="http://schemas.openxmlformats.org/markup-compatibility/2006" xmlns:r="http://schemas.openxmlformats.org/officeDocument/2006/relationships" xmlns:w="http://schemas.openxmlformats.org/wordprocessingml/2006/main" xmlns:w14="http://schemas.microsoft.com/office/word/2010/wordml" xmlns:w15="http://schemas.microsoft.com/office/word/2012/wordml" xmlns:w16se="http://schemas.microsoft.com/office/word/2015/wordml/symex" mc:Ignorable="w14 w15 w16se">
+<w:styles xmlns:mc="http://schemas.openxmlformats.org/markup-compatibility/2006" xmlns:r="http://schemas.openxmlformats.org/officeDocument/2006/relationships" xmlns:w="http://schemas.openxmlformats.org/wordprocessingml/2006/main" xmlns:w14="http://schemas.microsoft.com/office/word/2010/wordml" xmlns:w15="http://schemas.microsoft.com/office/word/2012/wordml" xmlns:w16cid="http://schemas.microsoft.com/office/word/2016/wordml/cid" xmlns:w16se="http://schemas.microsoft.com/office/word/2015/wordml/symex" mc:Ignorable="w14 w15 w16se w16cid">
   <w:docDefaults>
     <w:rPrDefault>
       <w:rPr>
@@ -7724,7 +7742,7 @@
     </w:rPrDefault>
     <w:pPrDefault/>
   </w:docDefaults>
-  <w:latentStyles w:defLockedState="0" w:defUIPriority="0" w:defSemiHidden="0" w:defUnhideWhenUsed="0" w:defQFormat="0" w:count="372">
+  <w:latentStyles w:defLockedState="0" w:defUIPriority="0" w:defSemiHidden="0" w:defUnhideWhenUsed="0" w:defQFormat="0" w:count="375">
     <w:lsdException w:name="Normal" w:qFormat="1"/>
     <w:lsdException w:name="heading 1" w:qFormat="1"/>
     <w:lsdException w:name="heading 2" w:qFormat="1"/>
@@ -7740,8 +7758,10 @@
     <w:lsdException w:name="Subtitle" w:qFormat="1"/>
     <w:lsdException w:name="Strong" w:qFormat="1"/>
     <w:lsdException w:name="Emphasis" w:qFormat="1"/>
+    <w:lsdException w:name="HTML Sample" w:semiHidden="1" w:unhideWhenUsed="1"/>
     <w:lsdException w:name="HTML Variable" w:semiHidden="1" w:unhideWhenUsed="1"/>
-    <w:lsdException w:name="Normal Table" w:semiHidden="1" w:unhideWhenUsed="1"/>
+    <w:lsdException w:name="Outline List 1" w:semiHidden="1" w:unhideWhenUsed="1"/>
+    <w:lsdException w:name="Outline List 2" w:semiHidden="1" w:unhideWhenUsed="1"/>
     <w:lsdException w:name="Outline List 3" w:semiHidden="1" w:unhideWhenUsed="1"/>
     <w:lsdException w:name="Table Simple 1" w:semiHidden="1" w:unhideWhenUsed="1"/>
     <w:lsdException w:name="Table Simple 2" w:semiHidden="1" w:unhideWhenUsed="1"/>
@@ -7782,7 +7802,6 @@
     <w:lsdException w:name="Table Professional" w:semiHidden="1" w:unhideWhenUsed="1"/>
     <w:lsdException w:name="Table Subtle 1" w:semiHidden="1" w:unhideWhenUsed="1"/>
     <w:lsdException w:name="Table Subtle 2" w:semiHidden="1" w:unhideWhenUsed="1"/>
-    <w:lsdException w:name="Table Web 1" w:semiHidden="1" w:unhideWhenUsed="1"/>
     <w:lsdException w:name="Table Web 2" w:semiHidden="1" w:unhideWhenUsed="1"/>
     <w:lsdException w:name="Table Web 3" w:semiHidden="1" w:unhideWhenUsed="1"/>
     <w:lsdException w:name="Balloon Text" w:semiHidden="1" w:unhideWhenUsed="1"/>
@@ -8003,6 +8022,9 @@
     <w:lsdException w:name="List Table 6 Colorful Accent 6" w:uiPriority="51"/>
     <w:lsdException w:name="List Table 7 Colorful Accent 6" w:uiPriority="52"/>
     <w:lsdException w:name="Mention" w:semiHidden="1" w:uiPriority="99" w:unhideWhenUsed="1"/>
+    <w:lsdException w:name="Smart Hyperlink" w:semiHidden="1" w:uiPriority="99" w:unhideWhenUsed="1"/>
+    <w:lsdException w:name="Hashtag" w:semiHidden="1" w:uiPriority="99" w:unhideWhenUsed="1"/>
+    <w:lsdException w:name="Unresolved Mention" w:semiHidden="1" w:uiPriority="99" w:unhideWhenUsed="1"/>
   </w:latentStyles>
   <w:style w:type="paragraph" w:default="1" w:styleId="Normal">
     <w:name w:val="Normal"/>

</xml_diff>